<commit_message>
Changed the Individual Report to closer to the agreed format
</commit_message>
<xml_diff>
--- a/documentation/Individual Reports/Individual Report - Matso.docx
+++ b/documentation/Individual Reports/Individual Report - Matso.docx
@@ -7,8 +7,6 @@
         <w:pStyle w:val="Header"/>
         <w:jc w:val="center"/>
       </w:pPr>
-      <w:bookmarkStart w:id="0" w:name="_GoBack"/>
-      <w:bookmarkEnd w:id="0"/>
       <w:r>
         <w:t>School of Electrical and Information Engineering - Witwatersrand</w:t>
       </w:r>
@@ -22,7 +20,8 @@
           <w:rFonts w:cs="Helvetica"/>
         </w:rPr>
       </w:pPr>
-      <w:bookmarkStart w:id="1" w:name="_Toc455003225"/>
+      <w:bookmarkStart w:id="0" w:name="_Toc455003225"/>
+      <w:bookmarkStart w:id="1" w:name="_Toc455142273"/>
       <w:r>
         <w:t xml:space="preserve">ELEN 7045 </w:t>
       </w:r>
@@ -32,6 +31,7 @@
         </w:rPr>
         <w:t>Software Development Methodologies, Analysis and Design</w:t>
       </w:r>
+      <w:bookmarkEnd w:id="0"/>
       <w:bookmarkEnd w:id="1"/>
     </w:p>
     <w:p>
@@ -106,8 +106,9 @@
         </w:drawing>
       </w:r>
     </w:p>
-    <w:bookmarkStart w:id="2" w:name="_Toc455003226" w:displacedByCustomXml="next"/>
-    <w:bookmarkStart w:id="3" w:name="_Toc454998533" w:displacedByCustomXml="next"/>
+    <w:bookmarkStart w:id="2" w:name="_Toc455142274" w:displacedByCustomXml="next"/>
+    <w:bookmarkStart w:id="3" w:name="_Toc455003226" w:displacedByCustomXml="next"/>
+    <w:bookmarkStart w:id="4" w:name="_Toc454998533" w:displacedByCustomXml="next"/>
     <w:sdt>
       <w:sdtPr>
         <w:rPr>
@@ -150,6 +151,7 @@
     </w:sdt>
     <w:bookmarkEnd w:id="2" w:displacedByCustomXml="prev"/>
     <w:bookmarkEnd w:id="3" w:displacedByCustomXml="prev"/>
+    <w:bookmarkEnd w:id="4" w:displacedByCustomXml="prev"/>
     <w:p>
       <w:pPr>
         <w:jc w:val="center"/>
@@ -295,8 +297,9 @@
         </w:sectPr>
       </w:pPr>
     </w:p>
-    <w:bookmarkStart w:id="4" w:name="_Toc454998534" w:displacedByCustomXml="next"/>
-    <w:bookmarkStart w:id="5" w:name="_Toc455003227" w:displacedByCustomXml="next"/>
+    <w:bookmarkStart w:id="5" w:name="_Toc455142275" w:displacedByCustomXml="next"/>
+    <w:bookmarkStart w:id="6" w:name="_Toc455003227" w:displacedByCustomXml="next"/>
+    <w:bookmarkStart w:id="7" w:name="_Toc454998534" w:displacedByCustomXml="next"/>
     <w:sdt>
       <w:sdtPr>
         <w:rPr>
@@ -334,8 +337,9 @@
             </w:rPr>
             <w:t>Table of Contents</w:t>
           </w:r>
+          <w:bookmarkEnd w:id="7"/>
+          <w:bookmarkEnd w:id="6"/>
           <w:bookmarkEnd w:id="5"/>
-          <w:bookmarkEnd w:id="4"/>
         </w:p>
         <w:p>
           <w:pPr>
@@ -357,6 +361,8 @@
           <w:r>
             <w:fldChar w:fldCharType="separate"/>
           </w:r>
+          <w:bookmarkStart w:id="8" w:name="_GoBack"/>
+          <w:bookmarkEnd w:id="8"/>
         </w:p>
         <w:p>
           <w:pPr>
@@ -369,13 +375,127 @@
               <w:noProof/>
             </w:rPr>
           </w:pPr>
-          <w:hyperlink w:anchor="_Toc455003228" w:history="1">
+          <w:r>
+            <w:rPr>
+              <w:rStyle w:val="Hyperlink"/>
+              <w:noProof/>
+            </w:rPr>
+            <w:fldChar w:fldCharType="begin"/>
+          </w:r>
+          <w:r>
+            <w:rPr>
+              <w:rStyle w:val="Hyperlink"/>
+              <w:noProof/>
+            </w:rPr>
+            <w:instrText xml:space="preserve"> </w:instrText>
+          </w:r>
+          <w:r>
+            <w:rPr>
+              <w:noProof/>
+            </w:rPr>
+            <w:instrText>HYPERLINK \l "_Toc455142276"</w:instrText>
+          </w:r>
+          <w:r>
+            <w:rPr>
+              <w:rStyle w:val="Hyperlink"/>
+              <w:noProof/>
+            </w:rPr>
+            <w:instrText xml:space="preserve"> </w:instrText>
+          </w:r>
+          <w:r>
+            <w:rPr>
+              <w:rStyle w:val="Hyperlink"/>
+              <w:noProof/>
+            </w:rPr>
+          </w:r>
+          <w:r>
+            <w:rPr>
+              <w:rStyle w:val="Hyperlink"/>
+              <w:noProof/>
+            </w:rPr>
+            <w:fldChar w:fldCharType="separate"/>
+          </w:r>
+          <w:r>
+            <w:rPr>
+              <w:rStyle w:val="Hyperlink"/>
+              <w:noProof/>
+            </w:rPr>
+            <w:t>Introduction</w:t>
+          </w:r>
+          <w:r>
+            <w:rPr>
+              <w:noProof/>
+              <w:webHidden/>
+            </w:rPr>
+            <w:tab/>
+          </w:r>
+          <w:r>
+            <w:rPr>
+              <w:noProof/>
+              <w:webHidden/>
+            </w:rPr>
+            <w:fldChar w:fldCharType="begin"/>
+          </w:r>
+          <w:r>
+            <w:rPr>
+              <w:noProof/>
+              <w:webHidden/>
+            </w:rPr>
+            <w:instrText xml:space="preserve"> PAGEREF _Toc455142276 \h </w:instrText>
+          </w:r>
+          <w:r>
+            <w:rPr>
+              <w:noProof/>
+              <w:webHidden/>
+            </w:rPr>
+          </w:r>
+          <w:r>
+            <w:rPr>
+              <w:noProof/>
+              <w:webHidden/>
+            </w:rPr>
+            <w:fldChar w:fldCharType="separate"/>
+          </w:r>
+          <w:r>
+            <w:rPr>
+              <w:noProof/>
+              <w:webHidden/>
+            </w:rPr>
+            <w:t>1</w:t>
+          </w:r>
+          <w:r>
+            <w:rPr>
+              <w:noProof/>
+              <w:webHidden/>
+            </w:rPr>
+            <w:fldChar w:fldCharType="end"/>
+          </w:r>
+          <w:r>
+            <w:rPr>
+              <w:rStyle w:val="Hyperlink"/>
+              <w:noProof/>
+            </w:rPr>
+            <w:fldChar w:fldCharType="end"/>
+          </w:r>
+        </w:p>
+        <w:p>
+          <w:pPr>
+            <w:pStyle w:val="TOC1"/>
+            <w:tabs>
+              <w:tab w:val="right" w:leader="dot" w:pos="9350"/>
+            </w:tabs>
+            <w:rPr>
+              <w:rFonts w:asciiTheme="minorHAnsi" w:eastAsiaTheme="minorEastAsia" w:hAnsiTheme="minorHAnsi"/>
+              <w:noProof/>
+            </w:rPr>
+          </w:pPr>
+          <w:hyperlink w:anchor="_Toc455142277" w:history="1">
             <w:r>
               <w:rPr>
                 <w:rStyle w:val="Hyperlink"/>
                 <w:noProof/>
               </w:rPr>
-              <w:t>Introduction</w:t>
+              <w:t>Requirements</w:t>
             </w:r>
             <w:r>
               <w:rPr>
@@ -396,7 +516,7 @@
                 <w:noProof/>
                 <w:webHidden/>
               </w:rPr>
-              <w:instrText xml:space="preserve"> PAGEREF _Toc455003228 \h </w:instrText>
+              <w:instrText xml:space="preserve"> PAGEREF _Toc455142277 \h </w:instrText>
             </w:r>
             <w:r>
               <w:rPr>
@@ -438,13 +558,13 @@
               <w:noProof/>
             </w:rPr>
           </w:pPr>
-          <w:hyperlink w:anchor="_Toc455003229" w:history="1">
+          <w:hyperlink w:anchor="_Toc455142278" w:history="1">
             <w:r>
               <w:rPr>
                 <w:rStyle w:val="Hyperlink"/>
                 <w:noProof/>
               </w:rPr>
-              <w:t>Summary of the use cases</w:t>
+              <w:t>Approach</w:t>
             </w:r>
             <w:r>
               <w:rPr>
@@ -465,7 +585,7 @@
                 <w:noProof/>
                 <w:webHidden/>
               </w:rPr>
-              <w:instrText xml:space="preserve"> PAGEREF _Toc455003229 \h </w:instrText>
+              <w:instrText xml:space="preserve"> PAGEREF _Toc455142278 \h </w:instrText>
             </w:r>
             <w:r>
               <w:rPr>
@@ -507,13 +627,13 @@
               <w:noProof/>
             </w:rPr>
           </w:pPr>
-          <w:hyperlink w:anchor="_Toc455003230" w:history="1">
+          <w:hyperlink w:anchor="_Toc455142279" w:history="1">
             <w:r>
               <w:rPr>
                 <w:rStyle w:val="Hyperlink"/>
                 <w:noProof/>
               </w:rPr>
-              <w:t>The Solution Design</w:t>
+              <w:t>Challenges</w:t>
             </w:r>
             <w:r>
               <w:rPr>
@@ -534,7 +654,7 @@
                 <w:noProof/>
                 <w:webHidden/>
               </w:rPr>
-              <w:instrText xml:space="preserve"> PAGEREF _Toc455003230 \h </w:instrText>
+              <w:instrText xml:space="preserve"> PAGEREF _Toc455142279 \h </w:instrText>
             </w:r>
             <w:r>
               <w:rPr>
@@ -555,6 +675,75 @@
                 <w:webHidden/>
               </w:rPr>
               <w:t>1</w:t>
+            </w:r>
+            <w:r>
+              <w:rPr>
+                <w:noProof/>
+                <w:webHidden/>
+              </w:rPr>
+              <w:fldChar w:fldCharType="end"/>
+            </w:r>
+          </w:hyperlink>
+        </w:p>
+        <w:p>
+          <w:pPr>
+            <w:pStyle w:val="TOC1"/>
+            <w:tabs>
+              <w:tab w:val="right" w:leader="dot" w:pos="9350"/>
+            </w:tabs>
+            <w:rPr>
+              <w:rFonts w:asciiTheme="minorHAnsi" w:eastAsiaTheme="minorEastAsia" w:hAnsiTheme="minorHAnsi"/>
+              <w:noProof/>
+            </w:rPr>
+          </w:pPr>
+          <w:hyperlink w:anchor="_Toc455142280" w:history="1">
+            <w:r>
+              <w:rPr>
+                <w:rStyle w:val="Hyperlink"/>
+                <w:noProof/>
+              </w:rPr>
+              <w:t>Design Overview</w:t>
+            </w:r>
+            <w:r>
+              <w:rPr>
+                <w:noProof/>
+                <w:webHidden/>
+              </w:rPr>
+              <w:tab/>
+            </w:r>
+            <w:r>
+              <w:rPr>
+                <w:noProof/>
+                <w:webHidden/>
+              </w:rPr>
+              <w:fldChar w:fldCharType="begin"/>
+            </w:r>
+            <w:r>
+              <w:rPr>
+                <w:noProof/>
+                <w:webHidden/>
+              </w:rPr>
+              <w:instrText xml:space="preserve"> PAGEREF _Toc455142280 \h </w:instrText>
+            </w:r>
+            <w:r>
+              <w:rPr>
+                <w:noProof/>
+                <w:webHidden/>
+              </w:rPr>
+            </w:r>
+            <w:r>
+              <w:rPr>
+                <w:noProof/>
+                <w:webHidden/>
+              </w:rPr>
+              <w:fldChar w:fldCharType="separate"/>
+            </w:r>
+            <w:r>
+              <w:rPr>
+                <w:noProof/>
+                <w:webHidden/>
+              </w:rPr>
+              <w:t>2</w:t>
             </w:r>
             <w:r>
               <w:rPr>
@@ -576,13 +765,13 @@
               <w:noProof/>
             </w:rPr>
           </w:pPr>
-          <w:hyperlink w:anchor="_Toc455003231" w:history="1">
+          <w:hyperlink w:anchor="_Toc455142281" w:history="1">
             <w:r>
               <w:rPr>
                 <w:rStyle w:val="Hyperlink"/>
                 <w:noProof/>
               </w:rPr>
-              <w:t>High Level Design</w:t>
+              <w:t>Technologies used</w:t>
             </w:r>
             <w:r>
               <w:rPr>
@@ -603,7 +792,7 @@
                 <w:noProof/>
                 <w:webHidden/>
               </w:rPr>
-              <w:instrText xml:space="preserve"> PAGEREF _Toc455003231 \h </w:instrText>
+              <w:instrText xml:space="preserve"> PAGEREF _Toc455142281 \h </w:instrText>
             </w:r>
             <w:r>
               <w:rPr>
@@ -623,7 +812,7 @@
                 <w:noProof/>
                 <w:webHidden/>
               </w:rPr>
-              <w:t>2</w:t>
+              <w:t>3</w:t>
             </w:r>
             <w:r>
               <w:rPr>
@@ -645,13 +834,13 @@
               <w:noProof/>
             </w:rPr>
           </w:pPr>
-          <w:hyperlink w:anchor="_Toc455003232" w:history="1">
+          <w:hyperlink w:anchor="_Toc455142282" w:history="1">
             <w:r>
               <w:rPr>
                 <w:rStyle w:val="Hyperlink"/>
                 <w:noProof/>
               </w:rPr>
-              <w:t>Detailed Designs</w:t>
+              <w:t>Class Diagram</w:t>
             </w:r>
             <w:r>
               <w:rPr>
@@ -672,7 +861,7 @@
                 <w:noProof/>
                 <w:webHidden/>
               </w:rPr>
-              <w:instrText xml:space="preserve"> PAGEREF _Toc455003232 \h </w:instrText>
+              <w:instrText xml:space="preserve"> PAGEREF _Toc455142282 \h </w:instrText>
             </w:r>
             <w:r>
               <w:rPr>
@@ -692,7 +881,7 @@
                 <w:noProof/>
                 <w:webHidden/>
               </w:rPr>
-              <w:t>2</w:t>
+              <w:t>3</w:t>
             </w:r>
             <w:r>
               <w:rPr>
@@ -714,13 +903,13 @@
               <w:noProof/>
             </w:rPr>
           </w:pPr>
-          <w:hyperlink w:anchor="_Toc455003233" w:history="1">
+          <w:hyperlink w:anchor="_Toc455142283" w:history="1">
             <w:r>
               <w:rPr>
                 <w:rStyle w:val="Hyperlink"/>
                 <w:noProof/>
               </w:rPr>
-              <w:t>Development approach and technique</w:t>
+              <w:t>Sequence Diagram</w:t>
             </w:r>
             <w:r>
               <w:rPr>
@@ -741,7 +930,7 @@
                 <w:noProof/>
                 <w:webHidden/>
               </w:rPr>
-              <w:instrText xml:space="preserve"> PAGEREF _Toc455003233 \h </w:instrText>
+              <w:instrText xml:space="preserve"> PAGEREF _Toc455142283 \h </w:instrText>
             </w:r>
             <w:r>
               <w:rPr>
@@ -761,7 +950,7 @@
                 <w:noProof/>
                 <w:webHidden/>
               </w:rPr>
-              <w:t>2</w:t>
+              <w:t>5</w:t>
             </w:r>
             <w:r>
               <w:rPr>
@@ -783,13 +972,13 @@
               <w:noProof/>
             </w:rPr>
           </w:pPr>
-          <w:hyperlink w:anchor="_Toc455003234" w:history="1">
+          <w:hyperlink w:anchor="_Toc455142284" w:history="1">
             <w:r>
               <w:rPr>
                 <w:rStyle w:val="Hyperlink"/>
                 <w:noProof/>
               </w:rPr>
-              <w:t>Assumptions and Constraints</w:t>
+              <w:t>Testing</w:t>
             </w:r>
             <w:r>
               <w:rPr>
@@ -810,7 +999,7 @@
                 <w:noProof/>
                 <w:webHidden/>
               </w:rPr>
-              <w:instrText xml:space="preserve"> PAGEREF _Toc455003234 \h </w:instrText>
+              <w:instrText xml:space="preserve"> PAGEREF _Toc455142284 \h </w:instrText>
             </w:r>
             <w:r>
               <w:rPr>
@@ -830,76 +1019,7 @@
                 <w:noProof/>
                 <w:webHidden/>
               </w:rPr>
-              <w:t>2</w:t>
-            </w:r>
-            <w:r>
-              <w:rPr>
-                <w:noProof/>
-                <w:webHidden/>
-              </w:rPr>
-              <w:fldChar w:fldCharType="end"/>
-            </w:r>
-          </w:hyperlink>
-        </w:p>
-        <w:p>
-          <w:pPr>
-            <w:pStyle w:val="TOC2"/>
-            <w:tabs>
-              <w:tab w:val="right" w:leader="dot" w:pos="9350"/>
-            </w:tabs>
-            <w:rPr>
-              <w:rFonts w:asciiTheme="minorHAnsi" w:eastAsiaTheme="minorEastAsia" w:hAnsiTheme="minorHAnsi"/>
-              <w:noProof/>
-            </w:rPr>
-          </w:pPr>
-          <w:hyperlink w:anchor="_Toc455003235" w:history="1">
-            <w:r>
-              <w:rPr>
-                <w:rStyle w:val="Hyperlink"/>
-                <w:noProof/>
-              </w:rPr>
-              <w:t>Possible Extensions</w:t>
-            </w:r>
-            <w:r>
-              <w:rPr>
-                <w:noProof/>
-                <w:webHidden/>
-              </w:rPr>
-              <w:tab/>
-            </w:r>
-            <w:r>
-              <w:rPr>
-                <w:noProof/>
-                <w:webHidden/>
-              </w:rPr>
-              <w:fldChar w:fldCharType="begin"/>
-            </w:r>
-            <w:r>
-              <w:rPr>
-                <w:noProof/>
-                <w:webHidden/>
-              </w:rPr>
-              <w:instrText xml:space="preserve"> PAGEREF _Toc455003235 \h </w:instrText>
-            </w:r>
-            <w:r>
-              <w:rPr>
-                <w:noProof/>
-                <w:webHidden/>
-              </w:rPr>
-            </w:r>
-            <w:r>
-              <w:rPr>
-                <w:noProof/>
-                <w:webHidden/>
-              </w:rPr>
-              <w:fldChar w:fldCharType="separate"/>
-            </w:r>
-            <w:r>
-              <w:rPr>
-                <w:noProof/>
-                <w:webHidden/>
-              </w:rPr>
-              <w:t>2</w:t>
+              <w:t>5</w:t>
             </w:r>
             <w:r>
               <w:rPr>
@@ -921,12 +1041,81 @@
               <w:noProof/>
             </w:rPr>
           </w:pPr>
-          <w:hyperlink w:anchor="_Toc455003236" w:history="1">
+          <w:hyperlink w:anchor="_Toc455142285" w:history="1">
             <w:r>
               <w:rPr>
                 <w:rStyle w:val="Hyperlink"/>
                 <w:noProof/>
               </w:rPr>
+              <w:t>Recommendations</w:t>
+            </w:r>
+            <w:r>
+              <w:rPr>
+                <w:noProof/>
+                <w:webHidden/>
+              </w:rPr>
+              <w:tab/>
+            </w:r>
+            <w:r>
+              <w:rPr>
+                <w:noProof/>
+                <w:webHidden/>
+              </w:rPr>
+              <w:fldChar w:fldCharType="begin"/>
+            </w:r>
+            <w:r>
+              <w:rPr>
+                <w:noProof/>
+                <w:webHidden/>
+              </w:rPr>
+              <w:instrText xml:space="preserve"> PAGEREF _Toc455142285 \h </w:instrText>
+            </w:r>
+            <w:r>
+              <w:rPr>
+                <w:noProof/>
+                <w:webHidden/>
+              </w:rPr>
+            </w:r>
+            <w:r>
+              <w:rPr>
+                <w:noProof/>
+                <w:webHidden/>
+              </w:rPr>
+              <w:fldChar w:fldCharType="separate"/>
+            </w:r>
+            <w:r>
+              <w:rPr>
+                <w:noProof/>
+                <w:webHidden/>
+              </w:rPr>
+              <w:t>5</w:t>
+            </w:r>
+            <w:r>
+              <w:rPr>
+                <w:noProof/>
+                <w:webHidden/>
+              </w:rPr>
+              <w:fldChar w:fldCharType="end"/>
+            </w:r>
+          </w:hyperlink>
+        </w:p>
+        <w:p>
+          <w:pPr>
+            <w:pStyle w:val="TOC1"/>
+            <w:tabs>
+              <w:tab w:val="right" w:leader="dot" w:pos="9350"/>
+            </w:tabs>
+            <w:rPr>
+              <w:rFonts w:asciiTheme="minorHAnsi" w:eastAsiaTheme="minorEastAsia" w:hAnsiTheme="minorHAnsi"/>
+              <w:noProof/>
+            </w:rPr>
+          </w:pPr>
+          <w:hyperlink w:anchor="_Toc455142286" w:history="1">
+            <w:r>
+              <w:rPr>
+                <w:rStyle w:val="Hyperlink"/>
+                <w:noProof/>
+              </w:rPr>
               <w:t>Conclusion</w:t>
             </w:r>
             <w:r>
@@ -948,7 +1137,7 @@
                 <w:noProof/>
                 <w:webHidden/>
               </w:rPr>
-              <w:instrText xml:space="preserve"> PAGEREF _Toc455003236 \h </w:instrText>
+              <w:instrText xml:space="preserve"> PAGEREF _Toc455142286 \h </w:instrText>
             </w:r>
             <w:r>
               <w:rPr>
@@ -968,7 +1157,7 @@
                 <w:noProof/>
                 <w:webHidden/>
               </w:rPr>
-              <w:t>3</w:t>
+              <w:t>5</w:t>
             </w:r>
             <w:r>
               <w:rPr>
@@ -1030,12 +1219,12 @@
       <w:pPr>
         <w:pStyle w:val="Heading1"/>
       </w:pPr>
-      <w:bookmarkStart w:id="6" w:name="_Toc455003228"/>
+      <w:bookmarkStart w:id="9" w:name="_Toc455142276"/>
       <w:r>
         <w:lastRenderedPageBreak/>
         <w:t>Introduction</w:t>
       </w:r>
-      <w:bookmarkEnd w:id="6"/>
+      <w:bookmarkEnd w:id="9"/>
     </w:p>
     <w:p>
       <w:pPr>
@@ -1210,11 +1399,11 @@
       <w:pPr>
         <w:pStyle w:val="Heading1"/>
       </w:pPr>
-      <w:bookmarkStart w:id="7" w:name="_Toc455003229"/>
-      <w:r>
-        <w:t>Summary of the use cases</w:t>
-      </w:r>
-      <w:bookmarkEnd w:id="7"/>
+      <w:bookmarkStart w:id="10" w:name="_Toc455142277"/>
+      <w:r>
+        <w:t>Requirements</w:t>
+      </w:r>
+      <w:bookmarkEnd w:id="10"/>
     </w:p>
     <w:p>
       <w:pPr>
@@ -1330,167 +1519,515 @@
       <w:pPr>
         <w:pStyle w:val="Heading1"/>
       </w:pPr>
-      <w:bookmarkStart w:id="8" w:name="_Toc455003230"/>
-      <w:r>
+      <w:bookmarkStart w:id="11" w:name="_Toc455142278"/>
+      <w:r>
+        <w:t>Approach</w:t>
+      </w:r>
+      <w:bookmarkEnd w:id="11"/>
+    </w:p>
+    <w:p>
+      <w:r>
+        <w:rPr>
+          <w:sz w:val="26"/>
+          <w:szCs w:val="26"/>
+        </w:rPr>
+        <w:t>TDD and UDD… discuss in detail. Show snippets of test cases</w:t>
+      </w:r>
+    </w:p>
+    <w:p>
+      <w:pPr>
+        <w:pStyle w:val="Heading1"/>
+      </w:pPr>
+      <w:bookmarkStart w:id="12" w:name="_Toc455142279"/>
+      <w:r>
+        <w:t>Challenges</w:t>
+      </w:r>
+      <w:bookmarkEnd w:id="12"/>
+    </w:p>
+    <w:p>
+      <w:r>
+        <w:rPr>
+          <w:sz w:val="26"/>
+          <w:szCs w:val="26"/>
+        </w:rPr>
+        <w:t>Twitter Location (caching) and Rates limits usages (scheduling)</w:t>
+      </w:r>
+    </w:p>
+    <w:p>
+      <w:pPr>
+        <w:rPr>
+          <w:sz w:val="26"/>
+          <w:szCs w:val="26"/>
+        </w:rPr>
+      </w:pPr>
+    </w:p>
+    <w:p>
+      <w:pPr>
+        <w:pStyle w:val="Heading1"/>
+      </w:pPr>
+      <w:bookmarkStart w:id="13" w:name="_Toc455142280"/>
+      <w:r>
+        <w:lastRenderedPageBreak/>
+        <w:t>Design Overview</w:t>
+      </w:r>
+      <w:bookmarkEnd w:id="13"/>
+    </w:p>
+    <w:p>
+      <w:pPr>
+        <w:rPr>
+          <w:sz w:val="26"/>
+          <w:szCs w:val="26"/>
+        </w:rPr>
+      </w:pPr>
+      <w:r>
+        <w:rPr>
+          <w:sz w:val="26"/>
+          <w:szCs w:val="26"/>
+        </w:rPr>
+        <w:t xml:space="preserve">The reasons for splitting the data sourcing into streaming and historic sub-component includes among others decomposing a bigger </w:t>
+      </w:r>
+      <w:r>
+        <w:rPr>
+          <w:sz w:val="26"/>
+          <w:szCs w:val="26"/>
+        </w:rPr>
+        <w:t xml:space="preserve">problem </w:t>
+      </w:r>
+      <w:r>
+        <w:rPr>
+          <w:sz w:val="26"/>
+          <w:szCs w:val="26"/>
+        </w:rPr>
+        <w:t xml:space="preserve">into smaller </w:t>
+      </w:r>
+      <w:r>
+        <w:rPr>
+          <w:sz w:val="26"/>
+          <w:szCs w:val="26"/>
+        </w:rPr>
+        <w:t xml:space="preserve">a </w:t>
+      </w:r>
+      <w:r>
+        <w:rPr>
+          <w:sz w:val="26"/>
+          <w:szCs w:val="26"/>
+        </w:rPr>
+        <w:t xml:space="preserve">problem and therefore benefiting from parallelism, loosely coupling and </w:t>
+      </w:r>
+      <w:r>
+        <w:rPr>
+          <w:sz w:val="26"/>
+          <w:szCs w:val="26"/>
+        </w:rPr>
+        <w:t>also</w:t>
+      </w:r>
+      <w:r>
+        <w:rPr>
+          <w:sz w:val="26"/>
+          <w:szCs w:val="26"/>
+        </w:rPr>
+        <w:t xml:space="preserve"> saving time by avoiding learning new programming languages</w:t>
+      </w:r>
+      <w:r>
+        <w:rPr>
+          <w:sz w:val="26"/>
+          <w:szCs w:val="26"/>
+        </w:rPr>
+        <w:t>;</w:t>
+      </w:r>
+      <w:r>
+        <w:rPr>
+          <w:sz w:val="26"/>
+          <w:szCs w:val="26"/>
+        </w:rPr>
+        <w:t xml:space="preserve"> </w:t>
+      </w:r>
+      <w:r>
+        <w:rPr>
+          <w:color w:val="FF0000"/>
+          <w:sz w:val="26"/>
+          <w:szCs w:val="26"/>
+        </w:rPr>
+        <w:t>these has been discussed in more detail the group report</w:t>
+      </w:r>
+      <w:r>
+        <w:rPr>
+          <w:sz w:val="26"/>
+          <w:szCs w:val="26"/>
+        </w:rPr>
+        <w:t xml:space="preserve">. </w:t>
+      </w:r>
+    </w:p>
+    <w:p>
+      <w:pPr>
+        <w:rPr>
+          <w:sz w:val="26"/>
+          <w:szCs w:val="26"/>
+        </w:rPr>
+      </w:pPr>
+      <w:r>
+        <w:rPr>
+          <w:sz w:val="26"/>
+          <w:szCs w:val="26"/>
+        </w:rPr>
+        <w:t>Java was chosen as the implementation language primarily because the author has experience on the language</w:t>
+      </w:r>
+      <w:r>
+        <w:rPr>
+          <w:sz w:val="26"/>
+          <w:szCs w:val="26"/>
+        </w:rPr>
+        <w:t>;</w:t>
+      </w:r>
+      <w:r>
+        <w:rPr>
+          <w:sz w:val="26"/>
+          <w:szCs w:val="26"/>
+        </w:rPr>
+        <w:t xml:space="preserve"> </w:t>
+      </w:r>
+      <w:r>
+        <w:rPr>
+          <w:sz w:val="26"/>
+          <w:szCs w:val="26"/>
+        </w:rPr>
+        <w:t>because time was one of the major constraints in the project</w:t>
+      </w:r>
+      <w:r>
+        <w:rPr>
+          <w:sz w:val="26"/>
+          <w:szCs w:val="26"/>
+        </w:rPr>
+        <w:t xml:space="preserve"> avoiding learning new languages</w:t>
+      </w:r>
+      <w:r>
+        <w:rPr>
+          <w:sz w:val="26"/>
+          <w:szCs w:val="26"/>
+        </w:rPr>
+        <w:t xml:space="preserve"> helped in saving time</w:t>
+      </w:r>
+      <w:r>
+        <w:rPr>
+          <w:sz w:val="26"/>
+          <w:szCs w:val="26"/>
+        </w:rPr>
+        <w:t>. The solution sta</w:t>
+      </w:r>
+      <w:r>
+        <w:rPr>
+          <w:sz w:val="26"/>
+          <w:szCs w:val="26"/>
+        </w:rPr>
+        <w:t>r</w:t>
+      </w:r>
+      <w:r>
+        <w:rPr>
+          <w:sz w:val="26"/>
+          <w:szCs w:val="26"/>
+        </w:rPr>
+        <w:t xml:space="preserve">ted as </w:t>
+      </w:r>
+      <w:r>
+        <w:rPr>
+          <w:sz w:val="26"/>
+          <w:szCs w:val="26"/>
+        </w:rPr>
+        <w:t xml:space="preserve">a </w:t>
+      </w:r>
+      <w:r>
+        <w:rPr>
+          <w:sz w:val="26"/>
+          <w:szCs w:val="26"/>
+        </w:rPr>
+        <w:t xml:space="preserve">standalone Java SE (Standard Edition) project and evolved into the Java EE (Enterprise Edition) solution as the project matured </w:t>
+      </w:r>
+      <w:r>
+        <w:rPr>
+          <w:sz w:val="26"/>
+          <w:szCs w:val="26"/>
+        </w:rPr>
+        <w:t>and</w:t>
+      </w:r>
+      <w:r>
+        <w:rPr>
+          <w:sz w:val="26"/>
+          <w:szCs w:val="26"/>
+        </w:rPr>
+        <w:t xml:space="preserve"> some of the capabilities provided by the Java EE were required to fulfil the </w:t>
+      </w:r>
+      <w:r>
+        <w:rPr>
+          <w:sz w:val="26"/>
+          <w:szCs w:val="26"/>
+        </w:rPr>
+        <w:t>requirements</w:t>
+      </w:r>
+      <w:r>
+        <w:rPr>
+          <w:sz w:val="26"/>
+          <w:szCs w:val="26"/>
+        </w:rPr>
+        <w:t>.</w:t>
+      </w:r>
+    </w:p>
+    <w:p>
+      <w:pPr>
+        <w:rPr>
+          <w:sz w:val="26"/>
+          <w:szCs w:val="26"/>
+        </w:rPr>
+      </w:pPr>
+      <w:r>
+        <w:rPr>
+          <w:sz w:val="26"/>
+          <w:szCs w:val="26"/>
+        </w:rPr>
         <w:t xml:space="preserve">The </w:t>
       </w:r>
       <w:r>
-        <w:t>Solution D</w:t>
-      </w:r>
-      <w:r>
-        <w:t>esign</w:t>
-      </w:r>
-      <w:bookmarkEnd w:id="8"/>
-    </w:p>
-    <w:p>
-      <w:pPr>
-        <w:rPr>
-          <w:sz w:val="26"/>
-          <w:szCs w:val="26"/>
-        </w:rPr>
-      </w:pPr>
-      <w:r>
-        <w:rPr>
-          <w:sz w:val="26"/>
-          <w:szCs w:val="26"/>
-        </w:rPr>
-        <w:t xml:space="preserve">The reasons for splitting the data sourcing into streaming and historic sub-component includes among others decomposing a bigger into smaller problem and therefore benefiting from parallelism, loosely coupling and primary saving time by avoiding learning new programming languages, these has been discussed in more detail the group report. Java was chosen as the implementation language primarily because the author has experience on the language and therefore time would be saved by avoiding to learning new languages. The solution stated as standalone Java SE (Standard Edition) project and evolved into the Java EE (Enterprise Edition) </w:t>
-      </w:r>
-      <w:r>
-        <w:rPr>
-          <w:sz w:val="26"/>
-          <w:szCs w:val="26"/>
+        <w:rPr>
+          <w:sz w:val="26"/>
+          <w:szCs w:val="26"/>
+        </w:rPr>
+        <w:t>class model</w:t>
+      </w:r>
+      <w:r>
+        <w:rPr>
+          <w:sz w:val="26"/>
+          <w:szCs w:val="26"/>
+        </w:rPr>
+        <w:t xml:space="preserve"> diagram </w:t>
+      </w:r>
+      <w:r>
+        <w:rPr>
+          <w:sz w:val="26"/>
+          <w:szCs w:val="26"/>
+        </w:rPr>
+        <w:t>in the next page illustrates</w:t>
+      </w:r>
+      <w:r>
+        <w:rPr>
+          <w:sz w:val="26"/>
+          <w:szCs w:val="26"/>
+        </w:rPr>
+        <w:t xml:space="preserve"> a high level </w:t>
+      </w:r>
+      <w:r>
+        <w:rPr>
+          <w:sz w:val="26"/>
+          <w:szCs w:val="26"/>
+        </w:rPr>
+        <w:t>view</w:t>
+      </w:r>
+      <w:r>
+        <w:rPr>
+          <w:sz w:val="26"/>
+          <w:szCs w:val="26"/>
+        </w:rPr>
+        <w:t xml:space="preserve"> </w:t>
+      </w:r>
+      <w:r>
+        <w:rPr>
+          <w:sz w:val="26"/>
+          <w:szCs w:val="26"/>
+        </w:rPr>
+        <w:t>of the structure</w:t>
+      </w:r>
+      <w:r>
+        <w:rPr>
+          <w:sz w:val="26"/>
+          <w:szCs w:val="26"/>
+        </w:rPr>
+        <w:t xml:space="preserve"> of the historic data </w:t>
+      </w:r>
+      <w:r>
+        <w:rPr>
+          <w:sz w:val="26"/>
+          <w:szCs w:val="26"/>
+        </w:rPr>
+        <w:t>collection</w:t>
+      </w:r>
+      <w:r>
+        <w:rPr>
+          <w:sz w:val="26"/>
+          <w:szCs w:val="26"/>
+        </w:rPr>
+        <w:t xml:space="preserve"> component. </w:t>
+      </w:r>
+    </w:p>
+    <w:p>
+      <w:pPr>
+        <w:rPr>
+          <w:sz w:val="26"/>
+          <w:szCs w:val="26"/>
+        </w:rPr>
+      </w:pPr>
+      <w:r>
+        <w:rPr>
+          <w:sz w:val="26"/>
+          <w:szCs w:val="26"/>
+        </w:rPr>
+        <w:t xml:space="preserve">The API component includes the interfaces </w:t>
+      </w:r>
+      <w:r>
+        <w:rPr>
+          <w:sz w:val="26"/>
+          <w:szCs w:val="26"/>
+        </w:rPr>
+        <w:t xml:space="preserve">that </w:t>
+      </w:r>
+      <w:r>
+        <w:rPr>
+          <w:sz w:val="26"/>
+          <w:szCs w:val="26"/>
+        </w:rPr>
+        <w:t xml:space="preserve">describe the extraction and distribution use cases. The implementation module includes the actual implementation </w:t>
+      </w:r>
+      <w:r>
+        <w:rPr>
+          <w:sz w:val="26"/>
+          <w:szCs w:val="26"/>
+        </w:rPr>
+        <w:t>classes</w:t>
+      </w:r>
+      <w:r>
+        <w:rPr>
+          <w:sz w:val="26"/>
+          <w:szCs w:val="26"/>
+        </w:rPr>
+        <w:t xml:space="preserve"> for the API; this module also </w:t>
+      </w:r>
+      <w:r>
+        <w:rPr>
+          <w:sz w:val="26"/>
+          <w:szCs w:val="26"/>
+        </w:rPr>
+        <w:t>contains</w:t>
+      </w:r>
+      <w:r>
+        <w:rPr>
+          <w:sz w:val="26"/>
+          <w:szCs w:val="26"/>
+        </w:rPr>
+        <w:t xml:space="preserve"> the implementation of the REST endpoint. The project could have chosen to implement the endpoint module as a separate component however due to the abstractions provided by the Java EE, there was no need separate the endpoint as </w:t>
+      </w:r>
+      <w:r>
+        <w:rPr>
+          <w:sz w:val="26"/>
+          <w:szCs w:val="26"/>
+        </w:rPr>
+        <w:t xml:space="preserve">an </w:t>
+      </w:r>
+      <w:r>
+        <w:rPr>
+          <w:sz w:val="26"/>
+          <w:szCs w:val="26"/>
+        </w:rPr>
+        <w:t xml:space="preserve">independent deployable unit. </w:t>
+      </w:r>
+      <w:r>
+        <w:rPr>
+          <w:sz w:val="26"/>
+          <w:szCs w:val="26"/>
+        </w:rPr>
+        <w:t>So even though the endpoint is the same component as service implementations classes, they are not tightly coupled to the implementations. The endpoint accesses the implementations via the public interfaces provided by the Java EE EJB (</w:t>
+      </w:r>
+      <w:r>
+        <w:rPr>
+          <w:sz w:val="26"/>
+          <w:szCs w:val="26"/>
+        </w:rPr>
+        <w:t>Enterprise Java Beans</w:t>
+      </w:r>
+      <w:r>
+        <w:rPr>
+          <w:sz w:val="26"/>
+          <w:szCs w:val="26"/>
+        </w:rPr>
+        <w:t xml:space="preserve">). </w:t>
+      </w:r>
+      <w:r>
+        <w:rPr>
+          <w:sz w:val="26"/>
+          <w:szCs w:val="26"/>
+        </w:rPr>
+        <w:t xml:space="preserve">However </w:t>
+      </w:r>
+      <w:r>
+        <w:rPr>
+          <w:sz w:val="26"/>
+          <w:szCs w:val="26"/>
+        </w:rPr>
+        <w:t xml:space="preserve">should </w:t>
+      </w:r>
+      <w:r>
+        <w:rPr>
+          <w:sz w:val="26"/>
+          <w:szCs w:val="26"/>
+        </w:rPr>
+        <w:t xml:space="preserve">the need </w:t>
+      </w:r>
+      <w:r>
+        <w:rPr>
+          <w:sz w:val="26"/>
+          <w:szCs w:val="26"/>
+        </w:rPr>
+        <w:t>to separate out the REST endpoint</w:t>
+      </w:r>
+      <w:r>
+        <w:rPr>
+          <w:sz w:val="26"/>
+          <w:szCs w:val="26"/>
+        </w:rPr>
+        <w:t xml:space="preserve"> arises in the future this can be eas</w:t>
+      </w:r>
+      <w:r>
+        <w:rPr>
+          <w:sz w:val="26"/>
+          <w:szCs w:val="26"/>
+        </w:rPr>
+        <w:t>ily</w:t>
+      </w:r>
+      <w:r>
+        <w:rPr>
+          <w:sz w:val="26"/>
+          <w:szCs w:val="26"/>
+        </w:rPr>
+        <w:t xml:space="preserve"> achieved. </w:t>
+      </w:r>
+    </w:p>
+    <w:p>
+      <w:pPr>
+        <w:rPr>
+          <w:sz w:val="26"/>
+          <w:szCs w:val="26"/>
+        </w:rPr>
+      </w:pPr>
+      <w:r>
+        <w:rPr>
+          <w:sz w:val="26"/>
+          <w:szCs w:val="26"/>
+        </w:rPr>
+        <w:t>The implementation module integrates with both Twitter and Google Maps Geocoding APIs. The reason for using Geocoding API shall be explained in details on the sub-sequent sections. The design was not proposed upfront however it evolved and surfaced as each use case was implemented, one after the one.</w:t>
+      </w:r>
+    </w:p>
+    <w:p>
+      <w:pPr>
+        <w:rPr>
+          <w:sz w:val="26"/>
+          <w:szCs w:val="26"/>
+        </w:rPr>
+      </w:pPr>
+      <w:r>
+        <w:rPr>
+          <w:noProof/>
         </w:rPr>
         <w:lastRenderedPageBreak/>
-        <w:t>solution as the project matured as some of the capabilities provided by the Java EE were required to fulfil the use cases.</w:t>
-      </w:r>
-    </w:p>
-    <w:p>
-      <w:pPr>
-        <w:pStyle w:val="Heading2"/>
-      </w:pPr>
-      <w:bookmarkStart w:id="9" w:name="_Toc455003231"/>
-      <w:r>
-        <w:t>High Level Design</w:t>
-      </w:r>
-      <w:bookmarkEnd w:id="9"/>
-    </w:p>
-    <w:p>
-      <w:pPr>
-        <w:rPr>
-          <w:sz w:val="26"/>
-          <w:szCs w:val="26"/>
-        </w:rPr>
-      </w:pPr>
-      <w:r>
-        <w:rPr>
-          <w:sz w:val="26"/>
-          <w:szCs w:val="26"/>
-        </w:rPr>
-        <w:t xml:space="preserve">The component diagram </w:t>
-      </w:r>
-      <w:r>
-        <w:rPr>
-          <w:sz w:val="26"/>
-          <w:szCs w:val="26"/>
-        </w:rPr>
-        <w:t>in the next page illustrates</w:t>
-      </w:r>
-      <w:r>
-        <w:rPr>
-          <w:sz w:val="26"/>
-          <w:szCs w:val="26"/>
-        </w:rPr>
-        <w:t xml:space="preserve"> a high level design or architecture of the historic data source component. </w:t>
-      </w:r>
-    </w:p>
-    <w:p>
-      <w:pPr>
-        <w:rPr>
-          <w:sz w:val="26"/>
-          <w:szCs w:val="26"/>
-        </w:rPr>
-      </w:pPr>
-      <w:r>
-        <w:rPr>
-          <w:sz w:val="26"/>
-          <w:szCs w:val="26"/>
-        </w:rPr>
-        <w:t xml:space="preserve">The API component includes the interfaces describes the extraction and distribution use cases. The implementation module includes the actual implementation components for the API; this module also houses the implementation of the REST endpoint. The project could have chosen to implement the endpoint module as a separate component or module however due to the abstractions provided by the Java EE, there was no need separate the endpoint as independent deployable unit. However </w:t>
-      </w:r>
-      <w:r>
-        <w:rPr>
-          <w:sz w:val="26"/>
-          <w:szCs w:val="26"/>
-        </w:rPr>
-        <w:t>the need should</w:t>
-      </w:r>
-      <w:r>
-        <w:rPr>
-          <w:sz w:val="26"/>
-          <w:szCs w:val="26"/>
-        </w:rPr>
-        <w:t xml:space="preserve"> arises in the future this can be eas</w:t>
-      </w:r>
-      <w:r>
-        <w:rPr>
-          <w:sz w:val="26"/>
-          <w:szCs w:val="26"/>
-        </w:rPr>
-        <w:t>ily</w:t>
-      </w:r>
-      <w:r>
-        <w:rPr>
-          <w:sz w:val="26"/>
-          <w:szCs w:val="26"/>
-        </w:rPr>
-        <w:t xml:space="preserve"> achieved because the endpoint does not dependent on the inner implementations of the service b</w:t>
-      </w:r>
-      <w:r>
-        <w:rPr>
-          <w:sz w:val="26"/>
-          <w:szCs w:val="26"/>
-        </w:rPr>
-        <w:t>ut</w:t>
-      </w:r>
-      <w:r>
-        <w:rPr>
-          <w:sz w:val="26"/>
-          <w:szCs w:val="26"/>
-        </w:rPr>
-        <w:t xml:space="preserve"> the public API (Enterprise Java Beans). </w:t>
-      </w:r>
-    </w:p>
-    <w:p>
-      <w:pPr>
-        <w:rPr>
-          <w:sz w:val="26"/>
-          <w:szCs w:val="26"/>
-        </w:rPr>
-      </w:pPr>
-      <w:r>
-        <w:rPr>
-          <w:sz w:val="26"/>
-          <w:szCs w:val="26"/>
-        </w:rPr>
-        <w:t>The implementation module integrates with both Twitter and Google Maps Geocoding APIs. The reason for using Geocoding API shall be explained in details on the sub-sequent sections. The design was not proposed upfront however it evolved and surfaced as each use case was implemented, one after the one.</w:t>
-      </w:r>
-    </w:p>
-    <w:p>
-      <w:pPr>
-        <w:rPr>
-          <w:sz w:val="26"/>
-          <w:szCs w:val="26"/>
-        </w:rPr>
-      </w:pPr>
-      <w:r>
-        <w:rPr>
-          <w:noProof/>
-        </w:rPr>
         <w:drawing>
           <wp:inline distT="0" distB="0" distL="0" distR="0" wp14:anchorId="1590D465" wp14:editId="7030F66A">
-            <wp:extent cx="5924550" cy="2990163"/>
-            <wp:effectExtent l="0" t="0" r="0" b="1270"/>
+            <wp:extent cx="5924550" cy="2815346"/>
+            <wp:effectExtent l="0" t="0" r="0" b="4445"/>
             <wp:docPr id="2" name="Picture 2"/>
             <wp:cNvGraphicFramePr>
               <a:graphicFrameLocks xmlns:a="http://schemas.openxmlformats.org/drawingml/2006/main" noChangeAspect="1"/>
@@ -1517,7 +2054,7 @@
                   <pic:spPr>
                     <a:xfrm>
                       <a:off x="0" y="0"/>
-                      <a:ext cx="5924550" cy="2990163"/>
+                      <a:ext cx="5924550" cy="2815346"/>
                     </a:xfrm>
                     <a:prstGeom prst="rect">
                       <a:avLst/>
@@ -1553,16 +2090,284 @@
           <w:sz w:val="26"/>
           <w:szCs w:val="26"/>
         </w:rPr>
+        <w:t xml:space="preserve">API was separated from implementation to archive loose coupling. The </w:t>
+      </w:r>
+      <w:r>
+        <w:rPr>
+          <w:sz w:val="26"/>
+          <w:szCs w:val="26"/>
+        </w:rPr>
+        <w:t xml:space="preserve">API </w:t>
+      </w:r>
+      <w:r>
+        <w:rPr>
+          <w:sz w:val="26"/>
+          <w:szCs w:val="26"/>
+        </w:rPr>
+        <w:t xml:space="preserve">module is made up of </w:t>
+      </w:r>
+      <w:r>
+        <w:rPr>
+          <w:sz w:val="26"/>
+          <w:szCs w:val="26"/>
+        </w:rPr>
+        <w:t xml:space="preserve">public </w:t>
+      </w:r>
+      <w:r>
+        <w:rPr>
+          <w:sz w:val="26"/>
+          <w:szCs w:val="26"/>
+        </w:rPr>
+        <w:t>interfaces and entity classes only</w:t>
+      </w:r>
+      <w:r>
+        <w:rPr>
+          <w:sz w:val="26"/>
+          <w:szCs w:val="26"/>
+        </w:rPr>
+        <w:t>, see the class diagram below.</w:t>
+      </w:r>
+      <w:r>
+        <w:rPr>
+          <w:sz w:val="26"/>
+          <w:szCs w:val="26"/>
+        </w:rPr>
+        <w:t xml:space="preserve"> </w:t>
+      </w:r>
+      <w:r>
+        <w:rPr>
+          <w:sz w:val="26"/>
+          <w:szCs w:val="26"/>
+        </w:rPr>
+        <w:t xml:space="preserve">The API </w:t>
+      </w:r>
+      <w:r>
+        <w:rPr>
+          <w:sz w:val="26"/>
+          <w:szCs w:val="26"/>
+        </w:rPr>
+        <w:t>is packaged as separate</w:t>
+      </w:r>
+      <w:r>
+        <w:rPr>
+          <w:sz w:val="26"/>
+          <w:szCs w:val="26"/>
+        </w:rPr>
+        <w:t xml:space="preserve"> Java Archive (jar) file</w:t>
+      </w:r>
+      <w:r>
+        <w:rPr>
+          <w:sz w:val="26"/>
+          <w:szCs w:val="26"/>
+        </w:rPr>
+        <w:t xml:space="preserve"> making the component independently shareable; meaning the interest users of the API need not have access to the implementation details of the service. </w:t>
+      </w:r>
+      <w:r>
+        <w:rPr>
+          <w:sz w:val="26"/>
+          <w:szCs w:val="26"/>
+        </w:rPr>
+        <w:t xml:space="preserve">This allows for </w:t>
+      </w:r>
+      <w:r>
+        <w:rPr>
+          <w:sz w:val="26"/>
+          <w:szCs w:val="26"/>
+        </w:rPr>
+        <w:t xml:space="preserve">easy </w:t>
+      </w:r>
+      <w:r>
+        <w:rPr>
+          <w:sz w:val="26"/>
+          <w:szCs w:val="26"/>
+        </w:rPr>
+        <w:t>swapping of implementation without affecting the API</w:t>
+      </w:r>
+      <w:r>
+        <w:rPr>
+          <w:sz w:val="26"/>
+          <w:szCs w:val="26"/>
+        </w:rPr>
+        <w:t xml:space="preserve"> users</w:t>
+      </w:r>
+      <w:r>
+        <w:rPr>
+          <w:sz w:val="26"/>
+          <w:szCs w:val="26"/>
+        </w:rPr>
+        <w:t xml:space="preserve">. This made possible by using Java EE's Enterprise Java Beans (EJBs), </w:t>
+      </w:r>
+      <w:r>
+        <w:rPr>
+          <w:color w:val="FF0000"/>
+          <w:sz w:val="26"/>
+          <w:szCs w:val="26"/>
+        </w:rPr>
+        <w:t>more details on how EJBs work plus reference</w:t>
+      </w:r>
+      <w:r>
+        <w:rPr>
+          <w:color w:val="FF0000"/>
+          <w:sz w:val="26"/>
+          <w:szCs w:val="26"/>
+        </w:rPr>
+        <w:t xml:space="preserve"> needed</w:t>
+      </w:r>
+      <w:r>
+        <w:rPr>
+          <w:sz w:val="26"/>
+          <w:szCs w:val="26"/>
+        </w:rPr>
+        <w:t xml:space="preserve">. </w:t>
+      </w:r>
+    </w:p>
+    <w:p>
+      <w:pPr>
+        <w:pStyle w:val="Heading2"/>
+      </w:pPr>
+      <w:bookmarkStart w:id="14" w:name="_Toc455142281"/>
+      <w:r>
+        <w:t xml:space="preserve">Technologies </w:t>
+      </w:r>
+      <w:r>
+        <w:t>used</w:t>
+      </w:r>
+      <w:bookmarkEnd w:id="14"/>
+    </w:p>
+    <w:p>
+      <w:pPr>
+        <w:rPr>
+          <w:sz w:val="26"/>
+          <w:szCs w:val="26"/>
+        </w:rPr>
+      </w:pPr>
+      <w:r>
+        <w:rPr>
+          <w:sz w:val="26"/>
+          <w:szCs w:val="26"/>
+        </w:rPr>
+        <w:t>The class diagram below shows the API module design; subsequently the table describes of the class in the diagram.</w:t>
+      </w:r>
+    </w:p>
+    <w:p>
+      <w:pPr>
+        <w:pStyle w:val="Heading2"/>
+      </w:pPr>
+      <w:bookmarkStart w:id="15" w:name="_Toc455142282"/>
+      <w:r>
+        <w:t>Class Diagram</w:t>
+      </w:r>
+      <w:bookmarkEnd w:id="15"/>
+      <w:r>
+        <w:t xml:space="preserve"> </w:t>
+      </w:r>
+    </w:p>
+    <w:p>
+      <w:pPr>
+        <w:rPr>
+          <w:sz w:val="26"/>
+          <w:szCs w:val="26"/>
+        </w:rPr>
+      </w:pPr>
+      <w:r>
+        <w:rPr>
+          <w:sz w:val="26"/>
+          <w:szCs w:val="26"/>
+        </w:rPr>
+        <w:t>The class diagram below shows the API module design; subsequently the table describes of the class in the diagram.</w:t>
+      </w:r>
+    </w:p>
+    <w:p>
+      <w:pPr>
+        <w:rPr>
+          <w:sz w:val="26"/>
+          <w:szCs w:val="26"/>
+        </w:rPr>
+      </w:pPr>
+      <w:r>
+        <w:rPr>
+          <w:noProof/>
+          <w:sz w:val="26"/>
+          <w:szCs w:val="26"/>
+        </w:rPr>
         <w:lastRenderedPageBreak/>
-        <w:t xml:space="preserve">API was separated from implementation to archive loose coupling. The module is made up of interfaces and entity classes only and packaged as separated Java Archive (jar) file. This allows for swapping of implementation without affecting the API. This made possible by using Java EE's Enterprise Java Beans (EJBs), </w:t>
-      </w:r>
-      <w:r>
-        <w:rPr>
-          <w:color w:val="FF0000"/>
-          <w:sz w:val="26"/>
-          <w:szCs w:val="26"/>
-        </w:rPr>
-        <w:t>more details on how EJBs work plus reference</w:t>
+        <w:drawing>
+          <wp:inline distT="0" distB="0" distL="0" distR="0">
+            <wp:extent cx="5943600" cy="4892040"/>
+            <wp:effectExtent l="0" t="0" r="0" b="3810"/>
+            <wp:docPr id="3" name="Picture 3"/>
+            <wp:cNvGraphicFramePr>
+              <a:graphicFrameLocks xmlns:a="http://schemas.openxmlformats.org/drawingml/2006/main" noChangeAspect="1"/>
+            </wp:cNvGraphicFramePr>
+            <a:graphic xmlns:a="http://schemas.openxmlformats.org/drawingml/2006/main">
+              <a:graphicData uri="http://schemas.openxmlformats.org/drawingml/2006/picture">
+                <pic:pic xmlns:pic="http://schemas.openxmlformats.org/drawingml/2006/picture">
+                  <pic:nvPicPr>
+                    <pic:cNvPr id="0" name="historic-data-extract-api-class-diagram.png"/>
+                    <pic:cNvPicPr/>
+                  </pic:nvPicPr>
+                  <pic:blipFill>
+                    <a:blip r:embed="rId13">
+                      <a:extLst>
+                        <a:ext uri="{28A0092B-C50C-407E-A947-70E740481C1C}">
+                          <a14:useLocalDpi xmlns:a14="http://schemas.microsoft.com/office/drawing/2010/main" val="0"/>
+                        </a:ext>
+                      </a:extLst>
+                    </a:blip>
+                    <a:stretch>
+                      <a:fillRect/>
+                    </a:stretch>
+                  </pic:blipFill>
+                  <pic:spPr>
+                    <a:xfrm>
+                      <a:off x="0" y="0"/>
+                      <a:ext cx="5943600" cy="4892040"/>
+                    </a:xfrm>
+                    <a:prstGeom prst="rect">
+                      <a:avLst/>
+                    </a:prstGeom>
+                  </pic:spPr>
+                </pic:pic>
+              </a:graphicData>
+            </a:graphic>
+          </wp:inline>
+        </w:drawing>
+      </w:r>
+    </w:p>
+    <w:p>
+      <w:pPr>
+        <w:rPr>
+          <w:sz w:val="26"/>
+          <w:szCs w:val="26"/>
+        </w:rPr>
+      </w:pPr>
+      <w:r>
+        <w:rPr>
+          <w:sz w:val="26"/>
+          <w:szCs w:val="26"/>
+        </w:rPr>
+        <w:t xml:space="preserve">The table below describes the major classes in the </w:t>
+      </w:r>
+      <w:r>
+        <w:rPr>
+          <w:sz w:val="26"/>
+          <w:szCs w:val="26"/>
+        </w:rPr>
+        <w:t>API module</w:t>
+      </w:r>
+      <w:r>
+        <w:rPr>
+          <w:sz w:val="26"/>
+          <w:szCs w:val="26"/>
+        </w:rPr>
+        <w:t xml:space="preserve"> and their role</w:t>
+      </w:r>
+      <w:r>
+        <w:rPr>
+          <w:sz w:val="26"/>
+          <w:szCs w:val="26"/>
+        </w:rPr>
+        <w:t>s</w:t>
       </w:r>
       <w:r>
         <w:rPr>
@@ -1572,16 +2377,867 @@
         <w:t xml:space="preserve">. </w:t>
       </w:r>
     </w:p>
-    <w:p/>
+    <w:tbl>
+      <w:tblPr>
+        <w:tblStyle w:val="TableGrid"/>
+        <w:tblW w:w="0" w:type="auto"/>
+        <w:tblLook w:val="04A0" w:firstRow="1" w:lastRow="0" w:firstColumn="1" w:lastColumn="0" w:noHBand="0" w:noVBand="1"/>
+      </w:tblPr>
+      <w:tblGrid>
+        <w:gridCol w:w="2964"/>
+        <w:gridCol w:w="6612"/>
+      </w:tblGrid>
+      <w:tr>
+        <w:tc>
+          <w:tcPr>
+            <w:tcW w:w="2964" w:type="dxa"/>
+            <w:shd w:val="clear" w:color="auto" w:fill="000000" w:themeFill="text1"/>
+          </w:tcPr>
+          <w:p>
+            <w:pPr>
+              <w:rPr>
+                <w:sz w:val="26"/>
+                <w:szCs w:val="26"/>
+              </w:rPr>
+            </w:pPr>
+            <w:r>
+              <w:rPr>
+                <w:sz w:val="26"/>
+                <w:szCs w:val="26"/>
+              </w:rPr>
+              <w:t>Class</w:t>
+            </w:r>
+          </w:p>
+        </w:tc>
+        <w:tc>
+          <w:tcPr>
+            <w:tcW w:w="6612" w:type="dxa"/>
+            <w:shd w:val="clear" w:color="auto" w:fill="000000" w:themeFill="text1"/>
+          </w:tcPr>
+          <w:p>
+            <w:pPr>
+              <w:rPr>
+                <w:sz w:val="26"/>
+                <w:szCs w:val="26"/>
+              </w:rPr>
+            </w:pPr>
+            <w:r>
+              <w:rPr>
+                <w:sz w:val="26"/>
+                <w:szCs w:val="26"/>
+              </w:rPr>
+              <w:t>Description</w:t>
+            </w:r>
+          </w:p>
+        </w:tc>
+      </w:tr>
+      <w:tr>
+        <w:tc>
+          <w:tcPr>
+            <w:tcW w:w="2964" w:type="dxa"/>
+          </w:tcPr>
+          <w:p>
+            <w:pPr>
+              <w:rPr>
+                <w:sz w:val="26"/>
+                <w:szCs w:val="26"/>
+              </w:rPr>
+            </w:pPr>
+            <w:proofErr w:type="spellStart"/>
+            <w:r>
+              <w:rPr>
+                <w:sz w:val="26"/>
+                <w:szCs w:val="26"/>
+              </w:rPr>
+              <w:t>DataExtractionService</w:t>
+            </w:r>
+            <w:proofErr w:type="spellEnd"/>
+          </w:p>
+        </w:tc>
+        <w:tc>
+          <w:tcPr>
+            <w:tcW w:w="6612" w:type="dxa"/>
+          </w:tcPr>
+          <w:p>
+            <w:pPr>
+              <w:rPr>
+                <w:sz w:val="26"/>
+                <w:szCs w:val="26"/>
+              </w:rPr>
+            </w:pPr>
+            <w:r>
+              <w:rPr>
+                <w:sz w:val="26"/>
+                <w:szCs w:val="26"/>
+              </w:rPr>
+              <w:t>A public interface defining the data extraction service as per use cases. The interface uses Tweet class to represent a Twitter post or message.</w:t>
+            </w:r>
+          </w:p>
+        </w:tc>
+      </w:tr>
+      <w:tr>
+        <w:tc>
+          <w:tcPr>
+            <w:tcW w:w="2964" w:type="dxa"/>
+          </w:tcPr>
+          <w:p>
+            <w:pPr>
+              <w:rPr>
+                <w:sz w:val="26"/>
+                <w:szCs w:val="26"/>
+              </w:rPr>
+            </w:pPr>
+            <w:proofErr w:type="spellStart"/>
+            <w:r>
+              <w:rPr>
+                <w:sz w:val="26"/>
+                <w:szCs w:val="26"/>
+              </w:rPr>
+              <w:t>DataDistriibutionService</w:t>
+            </w:r>
+            <w:proofErr w:type="spellEnd"/>
+          </w:p>
+        </w:tc>
+        <w:tc>
+          <w:tcPr>
+            <w:tcW w:w="6612" w:type="dxa"/>
+          </w:tcPr>
+          <w:p>
+            <w:pPr>
+              <w:rPr>
+                <w:sz w:val="26"/>
+                <w:szCs w:val="26"/>
+              </w:rPr>
+            </w:pPr>
+            <w:r>
+              <w:rPr>
+                <w:sz w:val="26"/>
+                <w:szCs w:val="26"/>
+              </w:rPr>
+              <w:t xml:space="preserve">A public interface defining the </w:t>
+            </w:r>
+            <w:r>
+              <w:rPr>
+                <w:sz w:val="26"/>
+                <w:szCs w:val="26"/>
+              </w:rPr>
+              <w:t>data distribution</w:t>
+            </w:r>
+            <w:r>
+              <w:rPr>
+                <w:sz w:val="26"/>
+                <w:szCs w:val="26"/>
+              </w:rPr>
+              <w:t xml:space="preserve"> service as per use cases. The interface uses Tweet class to represent a Twitter post or message.</w:t>
+            </w:r>
+          </w:p>
+        </w:tc>
+      </w:tr>
+      <w:tr>
+        <w:tc>
+          <w:tcPr>
+            <w:tcW w:w="2964" w:type="dxa"/>
+          </w:tcPr>
+          <w:p>
+            <w:pPr>
+              <w:rPr>
+                <w:sz w:val="26"/>
+                <w:szCs w:val="26"/>
+              </w:rPr>
+            </w:pPr>
+            <w:r>
+              <w:rPr>
+                <w:sz w:val="26"/>
+                <w:szCs w:val="26"/>
+              </w:rPr>
+              <w:t>Tweet</w:t>
+            </w:r>
+          </w:p>
+        </w:tc>
+        <w:tc>
+          <w:tcPr>
+            <w:tcW w:w="6612" w:type="dxa"/>
+          </w:tcPr>
+          <w:p>
+            <w:pPr>
+              <w:rPr>
+                <w:sz w:val="26"/>
+                <w:szCs w:val="26"/>
+              </w:rPr>
+            </w:pPr>
+            <w:r>
+              <w:rPr>
+                <w:sz w:val="26"/>
+                <w:szCs w:val="26"/>
+              </w:rPr>
+              <w:t xml:space="preserve">A class that represents </w:t>
+            </w:r>
+            <w:r>
+              <w:rPr>
+                <w:sz w:val="26"/>
+                <w:szCs w:val="26"/>
+              </w:rPr>
+              <w:t>a Twitter post or message</w:t>
+            </w:r>
+            <w:r>
+              <w:rPr>
+                <w:sz w:val="26"/>
+                <w:szCs w:val="26"/>
+              </w:rPr>
+              <w:t xml:space="preserve">. It encapsulates the </w:t>
+            </w:r>
+            <w:proofErr w:type="spellStart"/>
+            <w:r>
+              <w:rPr>
+                <w:sz w:val="26"/>
+                <w:szCs w:val="26"/>
+              </w:rPr>
+              <w:t>GeoLocation</w:t>
+            </w:r>
+            <w:proofErr w:type="spellEnd"/>
+            <w:r>
+              <w:rPr>
+                <w:sz w:val="26"/>
+                <w:szCs w:val="26"/>
+              </w:rPr>
+              <w:t>.</w:t>
+            </w:r>
+          </w:p>
+        </w:tc>
+      </w:tr>
+      <w:tr>
+        <w:tc>
+          <w:tcPr>
+            <w:tcW w:w="2964" w:type="dxa"/>
+          </w:tcPr>
+          <w:p>
+            <w:pPr>
+              <w:rPr>
+                <w:sz w:val="26"/>
+                <w:szCs w:val="26"/>
+              </w:rPr>
+            </w:pPr>
+            <w:proofErr w:type="spellStart"/>
+            <w:r>
+              <w:rPr>
+                <w:sz w:val="26"/>
+                <w:szCs w:val="26"/>
+              </w:rPr>
+              <w:t>GeoLocation</w:t>
+            </w:r>
+            <w:proofErr w:type="spellEnd"/>
+          </w:p>
+        </w:tc>
+        <w:tc>
+          <w:tcPr>
+            <w:tcW w:w="6612" w:type="dxa"/>
+          </w:tcPr>
+          <w:p>
+            <w:pPr>
+              <w:rPr>
+                <w:sz w:val="26"/>
+                <w:szCs w:val="26"/>
+              </w:rPr>
+            </w:pPr>
+            <w:r>
+              <w:rPr>
+                <w:sz w:val="26"/>
+                <w:szCs w:val="26"/>
+              </w:rPr>
+              <w:t>A class that represents geographical location of a Tweet. It is made of an array of Coordinates; the type may have values such Polygon, Point, MultiPoint, etc.</w:t>
+            </w:r>
+          </w:p>
+        </w:tc>
+      </w:tr>
+      <w:tr>
+        <w:tc>
+          <w:tcPr>
+            <w:tcW w:w="2964" w:type="dxa"/>
+          </w:tcPr>
+          <w:p>
+            <w:pPr>
+              <w:rPr>
+                <w:sz w:val="26"/>
+                <w:szCs w:val="26"/>
+              </w:rPr>
+            </w:pPr>
+            <w:r>
+              <w:rPr>
+                <w:sz w:val="26"/>
+                <w:szCs w:val="26"/>
+              </w:rPr>
+              <w:t>Coordinate</w:t>
+            </w:r>
+          </w:p>
+        </w:tc>
+        <w:tc>
+          <w:tcPr>
+            <w:tcW w:w="6612" w:type="dxa"/>
+          </w:tcPr>
+          <w:p>
+            <w:pPr>
+              <w:rPr>
+                <w:sz w:val="26"/>
+                <w:szCs w:val="26"/>
+              </w:rPr>
+            </w:pPr>
+            <w:r>
+              <w:rPr>
+                <w:sz w:val="26"/>
+                <w:szCs w:val="26"/>
+              </w:rPr>
+              <w:t xml:space="preserve">A </w:t>
+            </w:r>
+            <w:r>
+              <w:rPr>
+                <w:sz w:val="26"/>
+                <w:szCs w:val="26"/>
+              </w:rPr>
+              <w:t>class that</w:t>
+            </w:r>
+            <w:r>
+              <w:rPr>
+                <w:sz w:val="26"/>
+                <w:szCs w:val="26"/>
+              </w:rPr>
+              <w:t xml:space="preserve"> represents a geographical location coordinates, made of latitude and longitude.</w:t>
+            </w:r>
+          </w:p>
+        </w:tc>
+      </w:tr>
+    </w:tbl>
+    <w:p>
+      <w:pPr>
+        <w:rPr>
+          <w:sz w:val="26"/>
+          <w:szCs w:val="26"/>
+        </w:rPr>
+      </w:pPr>
+      <w:r>
+        <w:rPr>
+          <w:sz w:val="26"/>
+          <w:szCs w:val="26"/>
+        </w:rPr>
+        <w:lastRenderedPageBreak/>
+        <w:t>The</w:t>
+      </w:r>
+      <w:r>
+        <w:rPr>
+          <w:sz w:val="26"/>
+          <w:szCs w:val="26"/>
+        </w:rPr>
+        <w:t xml:space="preserve"> implementation</w:t>
+      </w:r>
+      <w:r>
+        <w:rPr>
+          <w:sz w:val="26"/>
+          <w:szCs w:val="26"/>
+        </w:rPr>
+        <w:t xml:space="preserve"> class diagram </w:t>
+      </w:r>
+      <w:r>
+        <w:rPr>
+          <w:sz w:val="26"/>
+          <w:szCs w:val="26"/>
+        </w:rPr>
+        <w:t xml:space="preserve">in Appendix </w:t>
+      </w:r>
+      <w:proofErr w:type="gramStart"/>
+      <w:r>
+        <w:rPr>
+          <w:sz w:val="26"/>
+          <w:szCs w:val="26"/>
+        </w:rPr>
+        <w:t>A</w:t>
+      </w:r>
+      <w:proofErr w:type="gramEnd"/>
+      <w:r>
+        <w:rPr>
+          <w:sz w:val="26"/>
+          <w:szCs w:val="26"/>
+        </w:rPr>
+        <w:t xml:space="preserve"> shows the </w:t>
+      </w:r>
+      <w:r>
+        <w:rPr>
+          <w:sz w:val="26"/>
+          <w:szCs w:val="26"/>
+        </w:rPr>
+        <w:t>implementation</w:t>
+      </w:r>
+      <w:r>
+        <w:rPr>
+          <w:sz w:val="26"/>
+          <w:szCs w:val="26"/>
+        </w:rPr>
+        <w:t xml:space="preserve"> module design</w:t>
+      </w:r>
+      <w:r>
+        <w:rPr>
+          <w:sz w:val="26"/>
+          <w:szCs w:val="26"/>
+        </w:rPr>
+        <w:t>;</w:t>
+      </w:r>
+      <w:r>
+        <w:rPr>
+          <w:sz w:val="26"/>
+          <w:szCs w:val="26"/>
+        </w:rPr>
+        <w:t xml:space="preserve"> the table </w:t>
+      </w:r>
+      <w:r>
+        <w:rPr>
+          <w:sz w:val="26"/>
+          <w:szCs w:val="26"/>
+        </w:rPr>
+        <w:t xml:space="preserve">below </w:t>
+      </w:r>
+      <w:r>
+        <w:rPr>
+          <w:sz w:val="26"/>
+          <w:szCs w:val="26"/>
+        </w:rPr>
+        <w:t xml:space="preserve">describes </w:t>
+      </w:r>
+      <w:r>
+        <w:rPr>
+          <w:sz w:val="26"/>
+          <w:szCs w:val="26"/>
+        </w:rPr>
+        <w:t xml:space="preserve">the major </w:t>
+      </w:r>
+      <w:r>
+        <w:rPr>
+          <w:sz w:val="26"/>
+          <w:szCs w:val="26"/>
+        </w:rPr>
+        <w:t>class</w:t>
+      </w:r>
+      <w:r>
+        <w:rPr>
+          <w:sz w:val="26"/>
+          <w:szCs w:val="26"/>
+        </w:rPr>
+        <w:t>es</w:t>
+      </w:r>
+      <w:r>
+        <w:rPr>
+          <w:sz w:val="26"/>
+          <w:szCs w:val="26"/>
+        </w:rPr>
+        <w:t xml:space="preserve"> in the diagram</w:t>
+      </w:r>
+      <w:r>
+        <w:rPr>
+          <w:sz w:val="26"/>
+          <w:szCs w:val="26"/>
+        </w:rPr>
+        <w:t xml:space="preserve"> and omit other helper or utility classes because of the size of this report</w:t>
+      </w:r>
+      <w:r>
+        <w:rPr>
+          <w:sz w:val="26"/>
+          <w:szCs w:val="26"/>
+        </w:rPr>
+        <w:t>.</w:t>
+      </w:r>
+    </w:p>
+    <w:tbl>
+      <w:tblPr>
+        <w:tblStyle w:val="TableGrid"/>
+        <w:tblW w:w="0" w:type="auto"/>
+        <w:tblLook w:val="04A0" w:firstRow="1" w:lastRow="0" w:firstColumn="1" w:lastColumn="0" w:noHBand="0" w:noVBand="1"/>
+      </w:tblPr>
+      <w:tblGrid>
+        <w:gridCol w:w="3479"/>
+        <w:gridCol w:w="6097"/>
+      </w:tblGrid>
+      <w:tr>
+        <w:tc>
+          <w:tcPr>
+            <w:tcW w:w="2964" w:type="dxa"/>
+            <w:shd w:val="clear" w:color="auto" w:fill="000000" w:themeFill="text1"/>
+          </w:tcPr>
+          <w:p>
+            <w:pPr>
+              <w:rPr>
+                <w:sz w:val="26"/>
+                <w:szCs w:val="26"/>
+              </w:rPr>
+            </w:pPr>
+            <w:r>
+              <w:rPr>
+                <w:sz w:val="26"/>
+                <w:szCs w:val="26"/>
+              </w:rPr>
+              <w:t>Class</w:t>
+            </w:r>
+          </w:p>
+        </w:tc>
+        <w:tc>
+          <w:tcPr>
+            <w:tcW w:w="6612" w:type="dxa"/>
+            <w:shd w:val="clear" w:color="auto" w:fill="000000" w:themeFill="text1"/>
+          </w:tcPr>
+          <w:p>
+            <w:pPr>
+              <w:rPr>
+                <w:sz w:val="26"/>
+                <w:szCs w:val="26"/>
+              </w:rPr>
+            </w:pPr>
+            <w:r>
+              <w:rPr>
+                <w:sz w:val="26"/>
+                <w:szCs w:val="26"/>
+              </w:rPr>
+              <w:t>Description</w:t>
+            </w:r>
+          </w:p>
+        </w:tc>
+      </w:tr>
+      <w:tr>
+        <w:tc>
+          <w:tcPr>
+            <w:tcW w:w="2964" w:type="dxa"/>
+          </w:tcPr>
+          <w:p>
+            <w:pPr>
+              <w:rPr>
+                <w:sz w:val="26"/>
+                <w:szCs w:val="26"/>
+              </w:rPr>
+            </w:pPr>
+            <w:proofErr w:type="spellStart"/>
+            <w:r>
+              <w:rPr>
+                <w:sz w:val="26"/>
+                <w:szCs w:val="26"/>
+              </w:rPr>
+              <w:t>DataExtractionService</w:t>
+            </w:r>
+            <w:r>
+              <w:rPr>
+                <w:sz w:val="26"/>
+                <w:szCs w:val="26"/>
+              </w:rPr>
+              <w:t>Impl</w:t>
+            </w:r>
+            <w:proofErr w:type="spellEnd"/>
+          </w:p>
+        </w:tc>
+        <w:tc>
+          <w:tcPr>
+            <w:tcW w:w="6612" w:type="dxa"/>
+          </w:tcPr>
+          <w:p>
+            <w:pPr>
+              <w:rPr>
+                <w:sz w:val="26"/>
+                <w:szCs w:val="26"/>
+              </w:rPr>
+            </w:pPr>
+            <w:r>
+              <w:rPr>
+                <w:sz w:val="26"/>
+                <w:szCs w:val="26"/>
+              </w:rPr>
+              <w:t>A public interface defining the data extraction service as per use cases. The interface uses Tweet class to represent a Twitter post or message.</w:t>
+            </w:r>
+          </w:p>
+        </w:tc>
+      </w:tr>
+      <w:tr>
+        <w:tc>
+          <w:tcPr>
+            <w:tcW w:w="2964" w:type="dxa"/>
+          </w:tcPr>
+          <w:p>
+            <w:pPr>
+              <w:rPr>
+                <w:sz w:val="26"/>
+                <w:szCs w:val="26"/>
+              </w:rPr>
+            </w:pPr>
+            <w:proofErr w:type="spellStart"/>
+            <w:r>
+              <w:rPr>
+                <w:sz w:val="26"/>
+                <w:szCs w:val="26"/>
+              </w:rPr>
+              <w:t>DataDistriibutionService</w:t>
+            </w:r>
+            <w:r>
+              <w:rPr>
+                <w:sz w:val="26"/>
+                <w:szCs w:val="26"/>
+              </w:rPr>
+              <w:t>Impl</w:t>
+            </w:r>
+            <w:proofErr w:type="spellEnd"/>
+          </w:p>
+        </w:tc>
+        <w:tc>
+          <w:tcPr>
+            <w:tcW w:w="6612" w:type="dxa"/>
+          </w:tcPr>
+          <w:p>
+            <w:pPr>
+              <w:rPr>
+                <w:sz w:val="26"/>
+                <w:szCs w:val="26"/>
+              </w:rPr>
+            </w:pPr>
+            <w:r>
+              <w:rPr>
+                <w:sz w:val="26"/>
+                <w:szCs w:val="26"/>
+              </w:rPr>
+              <w:t>A public interface defining the data distribution service as per use cases. The interface uses Tweet class to represent a Twitter post or message.</w:t>
+            </w:r>
+          </w:p>
+        </w:tc>
+      </w:tr>
+      <w:tr>
+        <w:tc>
+          <w:tcPr>
+            <w:tcW w:w="2964" w:type="dxa"/>
+          </w:tcPr>
+          <w:p>
+            <w:pPr>
+              <w:rPr>
+                <w:sz w:val="26"/>
+                <w:szCs w:val="26"/>
+              </w:rPr>
+            </w:pPr>
+            <w:proofErr w:type="spellStart"/>
+            <w:r>
+              <w:rPr>
+                <w:sz w:val="26"/>
+                <w:szCs w:val="26"/>
+              </w:rPr>
+              <w:t>TweetsDataExtractor</w:t>
+            </w:r>
+            <w:proofErr w:type="spellEnd"/>
+          </w:p>
+        </w:tc>
+        <w:tc>
+          <w:tcPr>
+            <w:tcW w:w="6612" w:type="dxa"/>
+          </w:tcPr>
+          <w:p>
+            <w:pPr>
+              <w:rPr>
+                <w:sz w:val="26"/>
+                <w:szCs w:val="26"/>
+              </w:rPr>
+            </w:pPr>
+            <w:r>
+              <w:rPr>
+                <w:sz w:val="26"/>
+                <w:szCs w:val="26"/>
+              </w:rPr>
+              <w:t xml:space="preserve">A class that represents a Twitter post or message. It encapsulates the </w:t>
+            </w:r>
+            <w:proofErr w:type="spellStart"/>
+            <w:r>
+              <w:rPr>
+                <w:sz w:val="26"/>
+                <w:szCs w:val="26"/>
+              </w:rPr>
+              <w:t>GeoLocation</w:t>
+            </w:r>
+            <w:proofErr w:type="spellEnd"/>
+            <w:r>
+              <w:rPr>
+                <w:sz w:val="26"/>
+                <w:szCs w:val="26"/>
+              </w:rPr>
+              <w:t>.</w:t>
+            </w:r>
+          </w:p>
+        </w:tc>
+      </w:tr>
+      <w:tr>
+        <w:tc>
+          <w:tcPr>
+            <w:tcW w:w="2964" w:type="dxa"/>
+          </w:tcPr>
+          <w:p>
+            <w:pPr>
+              <w:rPr>
+                <w:sz w:val="26"/>
+                <w:szCs w:val="26"/>
+              </w:rPr>
+            </w:pPr>
+            <w:proofErr w:type="spellStart"/>
+            <w:r>
+              <w:rPr>
+                <w:sz w:val="26"/>
+                <w:szCs w:val="26"/>
+              </w:rPr>
+              <w:t>PersistenceManager</w:t>
+            </w:r>
+            <w:proofErr w:type="spellEnd"/>
+            <w:r>
+              <w:rPr>
+                <w:sz w:val="26"/>
+                <w:szCs w:val="26"/>
+              </w:rPr>
+              <w:t xml:space="preserve"> </w:t>
+            </w:r>
+          </w:p>
+        </w:tc>
+        <w:tc>
+          <w:tcPr>
+            <w:tcW w:w="6612" w:type="dxa"/>
+          </w:tcPr>
+          <w:p>
+            <w:pPr>
+              <w:rPr>
+                <w:sz w:val="26"/>
+                <w:szCs w:val="26"/>
+              </w:rPr>
+            </w:pPr>
+            <w:r>
+              <w:rPr>
+                <w:sz w:val="26"/>
+                <w:szCs w:val="26"/>
+              </w:rPr>
+              <w:t>A class that represents geographical location of a Tweet. It is made of an array of Coordinates; the type may have values such Polygon, Point, MultiPoint, etc.</w:t>
+            </w:r>
+          </w:p>
+        </w:tc>
+      </w:tr>
+      <w:tr>
+        <w:tc>
+          <w:tcPr>
+            <w:tcW w:w="2964" w:type="dxa"/>
+          </w:tcPr>
+          <w:p>
+            <w:pPr>
+              <w:rPr>
+                <w:sz w:val="26"/>
+                <w:szCs w:val="26"/>
+              </w:rPr>
+            </w:pPr>
+            <w:proofErr w:type="spellStart"/>
+            <w:r>
+              <w:rPr>
+                <w:sz w:val="26"/>
+                <w:szCs w:val="26"/>
+              </w:rPr>
+              <w:t>DataExtractionResource</w:t>
+            </w:r>
+            <w:proofErr w:type="spellEnd"/>
+          </w:p>
+        </w:tc>
+        <w:tc>
+          <w:tcPr>
+            <w:tcW w:w="6612" w:type="dxa"/>
+          </w:tcPr>
+          <w:p>
+            <w:pPr>
+              <w:rPr>
+                <w:sz w:val="26"/>
+                <w:szCs w:val="26"/>
+              </w:rPr>
+            </w:pPr>
+            <w:r>
+              <w:rPr>
+                <w:sz w:val="26"/>
+                <w:szCs w:val="26"/>
+              </w:rPr>
+              <w:t>A class that represents a geographical location coordinates, made of latitude and longitude.</w:t>
+            </w:r>
+          </w:p>
+        </w:tc>
+      </w:tr>
+      <w:tr>
+        <w:tc>
+          <w:tcPr>
+            <w:tcW w:w="2964" w:type="dxa"/>
+          </w:tcPr>
+          <w:p>
+            <w:pPr>
+              <w:rPr>
+                <w:sz w:val="26"/>
+                <w:szCs w:val="26"/>
+              </w:rPr>
+            </w:pPr>
+            <w:proofErr w:type="spellStart"/>
+            <w:r>
+              <w:rPr>
+                <w:sz w:val="26"/>
+                <w:szCs w:val="26"/>
+              </w:rPr>
+              <w:t>DataDistributionResource</w:t>
+            </w:r>
+            <w:proofErr w:type="spellEnd"/>
+          </w:p>
+        </w:tc>
+        <w:tc>
+          <w:tcPr>
+            <w:tcW w:w="6612" w:type="dxa"/>
+          </w:tcPr>
+          <w:p>
+            <w:pPr>
+              <w:rPr>
+                <w:sz w:val="26"/>
+                <w:szCs w:val="26"/>
+              </w:rPr>
+            </w:pPr>
+          </w:p>
+        </w:tc>
+      </w:tr>
+      <w:tr>
+        <w:tc>
+          <w:tcPr>
+            <w:tcW w:w="2964" w:type="dxa"/>
+          </w:tcPr>
+          <w:p>
+            <w:pPr>
+              <w:rPr>
+                <w:sz w:val="26"/>
+                <w:szCs w:val="26"/>
+              </w:rPr>
+            </w:pPr>
+            <w:proofErr w:type="spellStart"/>
+            <w:r>
+              <w:rPr>
+                <w:sz w:val="26"/>
+                <w:szCs w:val="26"/>
+              </w:rPr>
+              <w:t>DataExtractionScheduler</w:t>
+            </w:r>
+            <w:proofErr w:type="spellEnd"/>
+          </w:p>
+        </w:tc>
+        <w:tc>
+          <w:tcPr>
+            <w:tcW w:w="6612" w:type="dxa"/>
+          </w:tcPr>
+          <w:p>
+            <w:pPr>
+              <w:rPr>
+                <w:sz w:val="26"/>
+                <w:szCs w:val="26"/>
+              </w:rPr>
+            </w:pPr>
+          </w:p>
+        </w:tc>
+      </w:tr>
+    </w:tbl>
     <w:p>
       <w:pPr>
         <w:pStyle w:val="Heading2"/>
       </w:pPr>
-      <w:bookmarkStart w:id="10" w:name="_Toc455003232"/>
-      <w:r>
-        <w:t>Detailed Designs</w:t>
-      </w:r>
-      <w:bookmarkEnd w:id="10"/>
+      <w:bookmarkStart w:id="16" w:name="_Toc455142283"/>
+      <w:r>
+        <w:t>Sequence Diagram</w:t>
+      </w:r>
+      <w:bookmarkEnd w:id="16"/>
       <w:r>
         <w:t xml:space="preserve"> </w:t>
       </w:r>
@@ -1607,66 +3263,55 @@
           <w:sz w:val="26"/>
           <w:szCs w:val="26"/>
         </w:rPr>
-        <w:t xml:space="preserve">And a tabular description of classes – refer </w:t>
-      </w:r>
-      <w:r>
-        <w:rPr>
-          <w:sz w:val="26"/>
-          <w:szCs w:val="26"/>
-        </w:rPr>
-        <w:t>to work Tech Designs Docs…</w:t>
+        <w:t>And a tabular description of classes – refer to work Tech Designs Docs…</w:t>
       </w:r>
     </w:p>
     <w:p>
       <w:pPr>
         <w:pStyle w:val="Heading2"/>
       </w:pPr>
-      <w:bookmarkStart w:id="11" w:name="_Toc455003233"/>
-      <w:r>
-        <w:t>Dev</w:t>
-      </w:r>
-      <w:r>
-        <w:t>elopment approach and technique</w:t>
-      </w:r>
-      <w:bookmarkEnd w:id="11"/>
-    </w:p>
-    <w:p>
-      <w:r>
-        <w:rPr>
-          <w:sz w:val="26"/>
-          <w:szCs w:val="26"/>
-        </w:rPr>
-        <w:t>TDD and UDD… discuss in detail. Show snippets of test cases</w:t>
-      </w:r>
-    </w:p>
-    <w:p>
-      <w:pPr>
-        <w:pStyle w:val="Heading2"/>
-      </w:pPr>
-      <w:bookmarkStart w:id="12" w:name="_Toc455003234"/>
-      <w:r>
-        <w:t>Assumptions and Constraints</w:t>
-      </w:r>
-      <w:bookmarkEnd w:id="12"/>
-    </w:p>
-    <w:p>
-      <w:r>
-        <w:rPr>
-          <w:sz w:val="26"/>
-          <w:szCs w:val="26"/>
-        </w:rPr>
-        <w:t>Twitter Location (caching) and Rates limits usages (scheduling)</w:t>
-      </w:r>
-    </w:p>
-    <w:p>
-      <w:pPr>
-        <w:pStyle w:val="Heading2"/>
-      </w:pPr>
-      <w:bookmarkStart w:id="13" w:name="_Toc455003235"/>
-      <w:r>
-        <w:t>Possible Extensions</w:t>
-      </w:r>
-      <w:bookmarkEnd w:id="13"/>
+      <w:bookmarkStart w:id="17" w:name="_Toc455142284"/>
+      <w:r>
+        <w:t>Testing</w:t>
+      </w:r>
+      <w:bookmarkEnd w:id="17"/>
+      <w:r>
+        <w:t xml:space="preserve"> </w:t>
+      </w:r>
+    </w:p>
+    <w:p>
+      <w:pPr>
+        <w:rPr>
+          <w:sz w:val="26"/>
+          <w:szCs w:val="26"/>
+        </w:rPr>
+      </w:pPr>
+      <w:r>
+        <w:rPr>
+          <w:sz w:val="26"/>
+          <w:szCs w:val="26"/>
+        </w:rPr>
+        <w:t>Validation of results…</w:t>
+      </w:r>
+    </w:p>
+    <w:p>
+      <w:r>
+        <w:rPr>
+          <w:sz w:val="26"/>
+          <w:szCs w:val="26"/>
+        </w:rPr>
+        <w:t>Show test cases snippets</w:t>
+      </w:r>
+    </w:p>
+    <w:p>
+      <w:pPr>
+        <w:pStyle w:val="Heading1"/>
+      </w:pPr>
+      <w:bookmarkStart w:id="18" w:name="_Toc455142285"/>
+      <w:r>
+        <w:t>Recommendations</w:t>
+      </w:r>
+      <w:bookmarkEnd w:id="18"/>
     </w:p>
     <w:p>
       <w:r>
@@ -1681,11 +3326,11 @@
       <w:pPr>
         <w:pStyle w:val="Heading1"/>
       </w:pPr>
-      <w:bookmarkStart w:id="14" w:name="_Toc455003236"/>
+      <w:bookmarkStart w:id="19" w:name="_Toc455142286"/>
       <w:r>
         <w:t>Conclusion</w:t>
       </w:r>
-      <w:bookmarkEnd w:id="14"/>
+      <w:bookmarkEnd w:id="19"/>
     </w:p>
     <w:p>
       <w:pPr>
@@ -1793,8 +3438,197 @@
         <w:t>Appendices</w:t>
       </w:r>
     </w:p>
+    <w:p>
+      <w:pPr>
+        <w:tabs>
+          <w:tab w:val="left" w:pos="3225"/>
+        </w:tabs>
+        <w:rPr>
+          <w:b/>
+          <w:sz w:val="26"/>
+          <w:szCs w:val="26"/>
+        </w:rPr>
+      </w:pPr>
+      <w:r>
+        <w:rPr>
+          <w:b/>
+          <w:sz w:val="26"/>
+          <w:szCs w:val="26"/>
+        </w:rPr>
+        <w:t>Appendix A</w:t>
+      </w:r>
+    </w:p>
+    <w:p>
+      <w:pPr>
+        <w:tabs>
+          <w:tab w:val="left" w:pos="3225"/>
+        </w:tabs>
+        <w:rPr>
+          <w:b/>
+          <w:sz w:val="26"/>
+          <w:szCs w:val="26"/>
+        </w:rPr>
+      </w:pPr>
+      <w:r>
+        <w:rPr>
+          <w:b/>
+          <w:sz w:val="26"/>
+          <w:szCs w:val="26"/>
+        </w:rPr>
+        <w:t xml:space="preserve">API </w:t>
+      </w:r>
+      <w:r>
+        <w:rPr>
+          <w:b/>
+          <w:sz w:val="26"/>
+          <w:szCs w:val="26"/>
+        </w:rPr>
+        <w:t>module class diagram</w:t>
+      </w:r>
+    </w:p>
+    <w:p>
+      <w:pPr>
+        <w:tabs>
+          <w:tab w:val="left" w:pos="3225"/>
+        </w:tabs>
+        <w:rPr>
+          <w:b/>
+          <w:sz w:val="26"/>
+          <w:szCs w:val="26"/>
+        </w:rPr>
+      </w:pPr>
+    </w:p>
+    <w:p>
+      <w:pPr>
+        <w:tabs>
+          <w:tab w:val="left" w:pos="3225"/>
+        </w:tabs>
+        <w:rPr>
+          <w:b/>
+          <w:sz w:val="26"/>
+          <w:szCs w:val="26"/>
+        </w:rPr>
+      </w:pPr>
+      <w:r>
+        <w:rPr>
+          <w:b/>
+          <w:sz w:val="26"/>
+          <w:szCs w:val="26"/>
+        </w:rPr>
+        <w:t xml:space="preserve">Appendix </w:t>
+      </w:r>
+      <w:r>
+        <w:rPr>
+          <w:b/>
+          <w:sz w:val="26"/>
+          <w:szCs w:val="26"/>
+        </w:rPr>
+        <w:t>B</w:t>
+      </w:r>
+    </w:p>
+    <w:p>
+      <w:pPr>
+        <w:tabs>
+          <w:tab w:val="left" w:pos="3225"/>
+        </w:tabs>
+        <w:rPr>
+          <w:b/>
+          <w:sz w:val="26"/>
+          <w:szCs w:val="26"/>
+        </w:rPr>
+      </w:pPr>
+      <w:r>
+        <w:rPr>
+          <w:b/>
+          <w:sz w:val="26"/>
+          <w:szCs w:val="26"/>
+        </w:rPr>
+        <w:t>Implementation module</w:t>
+      </w:r>
+      <w:r>
+        <w:rPr>
+          <w:b/>
+          <w:sz w:val="26"/>
+          <w:szCs w:val="26"/>
+        </w:rPr>
+        <w:t xml:space="preserve"> class diagram</w:t>
+      </w:r>
+    </w:p>
+    <w:p>
+      <w:pPr>
+        <w:tabs>
+          <w:tab w:val="left" w:pos="3225"/>
+        </w:tabs>
+        <w:rPr>
+          <w:b/>
+          <w:sz w:val="26"/>
+          <w:szCs w:val="26"/>
+        </w:rPr>
+      </w:pPr>
+      <w:r>
+        <w:rPr>
+          <w:b/>
+          <w:noProof/>
+          <w:sz w:val="26"/>
+          <w:szCs w:val="26"/>
+        </w:rPr>
+        <w:drawing>
+          <wp:inline distT="0" distB="0" distL="0" distR="0">
+            <wp:extent cx="6542425" cy="5210175"/>
+            <wp:effectExtent l="0" t="0" r="0" b="0"/>
+            <wp:docPr id="4" name="Picture 4"/>
+            <wp:cNvGraphicFramePr>
+              <a:graphicFrameLocks xmlns:a="http://schemas.openxmlformats.org/drawingml/2006/main" noChangeAspect="1"/>
+            </wp:cNvGraphicFramePr>
+            <a:graphic xmlns:a="http://schemas.openxmlformats.org/drawingml/2006/main">
+              <a:graphicData uri="http://schemas.openxmlformats.org/drawingml/2006/picture">
+                <pic:pic xmlns:pic="http://schemas.openxmlformats.org/drawingml/2006/picture">
+                  <pic:nvPicPr>
+                    <pic:cNvPr id="0" name="historic-data-extract-impl-class-diagram.png"/>
+                    <pic:cNvPicPr/>
+                  </pic:nvPicPr>
+                  <pic:blipFill>
+                    <a:blip r:embed="rId14" cstate="print">
+                      <a:extLst>
+                        <a:ext uri="{28A0092B-C50C-407E-A947-70E740481C1C}">
+                          <a14:useLocalDpi xmlns:a14="http://schemas.microsoft.com/office/drawing/2010/main" val="0"/>
+                        </a:ext>
+                      </a:extLst>
+                    </a:blip>
+                    <a:stretch>
+                      <a:fillRect/>
+                    </a:stretch>
+                  </pic:blipFill>
+                  <pic:spPr>
+                    <a:xfrm>
+                      <a:off x="0" y="0"/>
+                      <a:ext cx="6542425" cy="5210175"/>
+                    </a:xfrm>
+                    <a:prstGeom prst="rect">
+                      <a:avLst/>
+                    </a:prstGeom>
+                  </pic:spPr>
+                </pic:pic>
+              </a:graphicData>
+            </a:graphic>
+          </wp:inline>
+        </w:drawing>
+      </w:r>
+    </w:p>
+    <w:p>
+      <w:pPr>
+        <w:tabs>
+          <w:tab w:val="left" w:pos="3225"/>
+        </w:tabs>
+        <w:rPr>
+          <w:b/>
+          <w:sz w:val="26"/>
+          <w:szCs w:val="26"/>
+        </w:rPr>
+      </w:pPr>
+    </w:p>
     <w:sectPr>
-      <w:footerReference w:type="default" r:id="rId13"/>
+      <w:footerReference w:type="default" r:id="rId15"/>
       <w:pgSz w:w="12240" w:h="15840"/>
       <w:pgMar w:top="1440" w:right="1440" w:bottom="1440" w:left="1440" w:header="720" w:footer="720" w:gutter="0"/>
       <w:pgNumType w:start="1"/>
@@ -1935,7 +3769,7 @@
           <w:rPr>
             <w:noProof/>
           </w:rPr>
-          <w:t>5</w:t>
+          <w:t>3</w:t>
         </w:r>
         <w:r>
           <w:rPr>
@@ -2760,6 +4594,25 @@
       <w:ind w:left="220"/>
     </w:pPr>
   </w:style>
+  <w:style w:type="table" w:styleId="TableGrid">
+    <w:name w:val="Table Grid"/>
+    <w:basedOn w:val="TableNormal"/>
+    <w:uiPriority w:val="59"/>
+    <w:rsid w:val="00B17DCF"/>
+    <w:pPr>
+      <w:spacing w:after="0" w:line="240" w:lineRule="auto"/>
+    </w:pPr>
+    <w:tblPr>
+      <w:tblBorders>
+        <w:top w:val="single" w:sz="4" w:space="0" w:color="auto"/>
+        <w:left w:val="single" w:sz="4" w:space="0" w:color="auto"/>
+        <w:bottom w:val="single" w:sz="4" w:space="0" w:color="auto"/>
+        <w:right w:val="single" w:sz="4" w:space="0" w:color="auto"/>
+        <w:insideH w:val="single" w:sz="4" w:space="0" w:color="auto"/>
+        <w:insideV w:val="single" w:sz="4" w:space="0" w:color="auto"/>
+      </w:tblBorders>
+    </w:tblPr>
+  </w:style>
 </w:styles>
 </file>
 
@@ -3324,6 +5177,25 @@
       <w:ind w:left="220"/>
     </w:pPr>
   </w:style>
+  <w:style w:type="table" w:styleId="TableGrid">
+    <w:name w:val="Table Grid"/>
+    <w:basedOn w:val="TableNormal"/>
+    <w:uiPriority w:val="59"/>
+    <w:rsid w:val="00B17DCF"/>
+    <w:pPr>
+      <w:spacing w:after="0" w:line="240" w:lineRule="auto"/>
+    </w:pPr>
+    <w:tblPr>
+      <w:tblBorders>
+        <w:top w:val="single" w:sz="4" w:space="0" w:color="auto"/>
+        <w:left w:val="single" w:sz="4" w:space="0" w:color="auto"/>
+        <w:bottom w:val="single" w:sz="4" w:space="0" w:color="auto"/>
+        <w:right w:val="single" w:sz="4" w:space="0" w:color="auto"/>
+        <w:insideH w:val="single" w:sz="4" w:space="0" w:color="auto"/>
+        <w:insideV w:val="single" w:sz="4" w:space="0" w:color="auto"/>
+      </w:tblBorders>
+    </w:tblPr>
+  </w:style>
 </w:styles>
 </file>
 
@@ -3418,8 +5290,9 @@
     <w:panose1 w:val="020B0604030504040204"/>
     <w:charset w:val="00"/>
     <w:family w:val="swiss"/>
+    <w:notTrueType/>
     <w:pitch w:val="variable"/>
-    <w:sig w:usb0="E1002EFF" w:usb1="C000605B" w:usb2="00000029" w:usb3="00000000" w:csb0="000101FF" w:csb1="00000000"/>
+    <w:sig w:usb0="00000003" w:usb1="00000000" w:usb2="00000000" w:usb3="00000000" w:csb0="00000001" w:csb1="00000000"/>
   </w:font>
   <w:font w:name="Helvetica">
     <w:panose1 w:val="020B0604020202020204"/>
@@ -4209,7 +6082,7 @@
 </file>
 
 <file path=customXml/itemProps2.xml><?xml version="1.0" encoding="utf-8"?>
-<ds:datastoreItem xmlns:ds="http://schemas.openxmlformats.org/officeDocument/2006/customXml" ds:itemID="{AF0D8B56-411F-4842-8644-E12848C3BD39}">
+<ds:datastoreItem xmlns:ds="http://schemas.openxmlformats.org/officeDocument/2006/customXml" ds:itemID="{3D84620D-DF74-41B3-8877-974DAD091F30}">
   <ds:schemaRefs>
     <ds:schemaRef ds:uri="http://schemas.openxmlformats.org/officeDocument/2006/bibliography"/>
   </ds:schemaRefs>

</xml_diff>